<commit_message>
AI-60: Additional signing template fields (#251)
* Support multiple token in single node parsing

* Add decorator for formatting a contacts tax_numbers

* Add new fields to signing letter templating

* Add spec for included tax_numbers in signing letter

* Fix linter complaints

* Respect us tax number when serializing tax numbers

* More concise code for tax_numbers but ignored Abc size
</commit_message>
<xml_diff>
--- a/spec/fixtures/docx/20181219-Zeichnungsschein_Vorlage.docx
+++ b/spec/fixtures/docx/20181219-Zeichnungsschein_Vorlage.docx
@@ -62,8 +62,6 @@
         </w:rPr>
         <w:t xml:space="preserve"> der</w:t>
       </w:r>
-      <w:bookmarkStart w:id="0" w:name="_GoBack"/>
-      <w:bookmarkEnd w:id="0"/>
     </w:p>
     <w:p>
       <w:pPr>
@@ -2281,7 +2279,7 @@
           <w:color w:val="26358A" w:themeColor="accent1"/>
         </w:rPr>
       </w:pPr>
-      <w:bookmarkStart w:id="1" w:name="_Ref511650178"/>
+      <w:bookmarkStart w:id="0" w:name="_Ref511650178"/>
       <w:r>
         <w:rPr>
           <w:rFonts w:ascii="HelveticaNeueLT Com 55 Roman" w:hAnsi="HelveticaNeueLT Com 55 Roman"/>
@@ -2297,7 +2295,7 @@
           <w:szCs w:val="22"/>
         </w:rPr>
       </w:pPr>
-      <w:bookmarkStart w:id="2" w:name="_Toc524368974"/>
+      <w:bookmarkStart w:id="1" w:name="_Toc524368974"/>
       <w:r>
         <w:rPr>
           <w:rFonts w:ascii="HelveticaNeueLT Com 55 Roman" w:hAnsi="HelveticaNeueLT Com 55 Roman"/>
@@ -2306,8 +2304,8 @@
         <w:lastRenderedPageBreak/>
         <w:t>Administrative Angaben</w:t>
       </w:r>
+      <w:bookmarkEnd w:id="0"/>
       <w:bookmarkEnd w:id="1"/>
-      <w:bookmarkEnd w:id="2"/>
     </w:p>
     <w:p>
       <w:pPr>
@@ -2414,16 +2412,116 @@
     <w:p>
       <w:pPr>
         <w:pStyle w:val="Textkrper10"/>
-        <w:spacing w:line="240" w:lineRule="auto"/>
-        <w:rPr>
-          <w:rFonts w:ascii="HelveticaNeueLT Com 55 Roman" w:hAnsi="HelveticaNeueLT Com 55 Roman"/>
-        </w:rPr>
-      </w:pPr>
-      <w:r>
-        <w:rPr>
-          <w:rFonts w:ascii="HelveticaNeueLT Com 55 Roman" w:hAnsi="HelveticaNeueLT Com 55 Roman"/>
-        </w:rPr>
-        <w:t>...................................................................................................................................</w:t>
+        <w:jc w:val="left"/>
+        <w:rPr>
+          <w:rFonts w:ascii="HelveticaNeueLT Com 55 Roman" w:hAnsi="HelveticaNeueLT Com 55 Roman"/>
+          <w:lang w:val="en-US"/>
+        </w:rPr>
+      </w:pPr>
+      <w:r>
+        <w:rPr>
+          <w:rFonts w:ascii="HelveticaNeueLT Com 55 Roman" w:hAnsi="HelveticaNeueLT Com 55 Roman"/>
+          <w:lang w:val="en-US"/>
+        </w:rPr>
+        <w:t>{</w:t>
+      </w:r>
+      <w:r>
+        <w:rPr>
+          <w:rFonts w:ascii="HelveticaNeueLT Com 55 Roman" w:hAnsi="HelveticaNeueLT Com 55 Roman"/>
+          <w:lang w:val="en-US"/>
+        </w:rPr>
+        <w:t>investor.primary_owner.place_of_birth</w:t>
+      </w:r>
+      <w:r>
+        <w:rPr>
+          <w:rFonts w:ascii="HelveticaNeueLT Com 55 Roman" w:hAnsi="HelveticaNeueLT Com 55 Roman"/>
+          <w:lang w:val="en-US"/>
+        </w:rPr>
+        <w:t>}</w:t>
+      </w:r>
+      <w:r>
+        <w:rPr>
+          <w:rFonts w:ascii="HelveticaNeueLT Com 55 Roman" w:hAnsi="HelveticaNeueLT Com 55 Roman"/>
+          <w:lang w:val="en-US"/>
+        </w:rPr>
+        <w:t xml:space="preserve"> </w:t>
+      </w:r>
+      <w:r>
+        <w:rPr>
+          <w:rFonts w:ascii="HelveticaNeueLT Com 55 Roman" w:hAnsi="HelveticaNeueLT Com 55 Roman"/>
+          <w:lang w:val="en-US"/>
+        </w:rPr>
+        <w:t>{</w:t>
+      </w:r>
+      <w:r>
+        <w:rPr>
+          <w:rFonts w:ascii="HelveticaNeueLT Com 55 Roman" w:hAnsi="HelveticaNeueLT Com 55 Roman"/>
+          <w:lang w:val="en-US"/>
+        </w:rPr>
+        <w:t>investor.primary_owner.birth_date</w:t>
+      </w:r>
+      <w:r>
+        <w:rPr>
+          <w:rFonts w:ascii="HelveticaNeueLT Com 55 Roman" w:hAnsi="HelveticaNeueLT Com 55 Roman"/>
+          <w:lang w:val="en-US"/>
+        </w:rPr>
+        <w:t>}</w:t>
+      </w:r>
+      <w:r>
+        <w:rPr>
+          <w:rFonts w:ascii="HelveticaNeueLT Com 55 Roman" w:hAnsi="HelveticaNeueLT Com 55 Roman"/>
+          <w:lang w:val="en-US"/>
+        </w:rPr>
+        <w:br/>
+      </w:r>
+      <w:r>
+        <w:rPr>
+          <w:rFonts w:ascii="HelveticaNeueLT Com 55 Roman" w:hAnsi="HelveticaNeueLT Com 55 Roman"/>
+          <w:lang w:val="en-US"/>
+        </w:rPr>
+        <w:t>{</w:t>
+      </w:r>
+      <w:r>
+        <w:rPr>
+          <w:rFonts w:ascii="HelveticaNeueLT Com 55 Roman" w:hAnsi="HelveticaNeueLT Com 55 Roman"/>
+          <w:lang w:val="en-US"/>
+        </w:rPr>
+        <w:t>investor.primary_owner.commercial_register_office</w:t>
+      </w:r>
+      <w:r>
+        <w:rPr>
+          <w:rFonts w:ascii="HelveticaNeueLT Com 55 Roman" w:hAnsi="HelveticaNeueLT Com 55 Roman"/>
+          <w:lang w:val="en-US"/>
+        </w:rPr>
+        <w:t>}</w:t>
+      </w:r>
+      <w:r>
+        <w:rPr>
+          <w:rFonts w:ascii="HelveticaNeueLT Com 55 Roman" w:hAnsi="HelveticaNeueLT Com 55 Roman"/>
+          <w:lang w:val="en-US"/>
+        </w:rPr>
+        <w:br/>
+      </w:r>
+      <w:r>
+        <w:rPr>
+          <w:rFonts w:ascii="HelveticaNeueLT Com 55 Roman" w:hAnsi="HelveticaNeueLT Com 55 Roman"/>
+          <w:lang w:val="en-US"/>
+        </w:rPr>
+        <w:t>{</w:t>
+      </w:r>
+      <w:r>
+        <w:rPr>
+          <w:rFonts w:ascii="HelveticaNeueLT Com 55 Roman" w:hAnsi="HelveticaNeueLT Com 55 Roman"/>
+          <w:lang w:val="en-US"/>
+        </w:rPr>
+        <w:t>investor.primary_owner.commercial_register_number</w:t>
+      </w:r>
+      <w:r>
+        <w:rPr>
+          <w:rFonts w:ascii="HelveticaNeueLT Com 55 Roman" w:hAnsi="HelveticaNeueLT Com 55 Roman"/>
+          <w:lang w:val="en-US"/>
+        </w:rPr>
+        <w:t>}</w:t>
       </w:r>
     </w:p>
     <w:p>
@@ -2462,16 +2560,32 @@
     <w:p>
       <w:pPr>
         <w:pStyle w:val="Textkrper10"/>
-        <w:spacing w:line="240" w:lineRule="auto"/>
-        <w:rPr>
-          <w:rFonts w:ascii="HelveticaNeueLT Com 55 Roman" w:hAnsi="HelveticaNeueLT Com 55 Roman"/>
-        </w:rPr>
-      </w:pPr>
-      <w:r>
-        <w:rPr>
-          <w:rFonts w:ascii="HelveticaNeueLT Com 55 Roman" w:hAnsi="HelveticaNeueLT Com 55 Roman"/>
-        </w:rPr>
-        <w:t>...................................................................................................................................</w:t>
+        <w:jc w:val="left"/>
+        <w:rPr>
+          <w:rFonts w:ascii="HelveticaNeueLT Com 55 Roman" w:hAnsi="HelveticaNeueLT Com 55 Roman"/>
+          <w:lang w:val="en-US"/>
+        </w:rPr>
+      </w:pPr>
+      <w:r>
+        <w:rPr>
+          <w:rFonts w:ascii="HelveticaNeueLT Com 55 Roman" w:hAnsi="HelveticaNeueLT Com 55 Roman"/>
+          <w:lang w:val="en-US"/>
+        </w:rPr>
+        <w:t>{investor.legal_address.</w:t>
+      </w:r>
+      <w:r>
+        <w:rPr>
+          <w:rFonts w:ascii="HelveticaNeueLT Com 55 Roman" w:hAnsi="HelveticaNeueLT Com 55 Roman"/>
+          <w:lang w:val="en-US"/>
+        </w:rPr>
+        <w:t>full_address</w:t>
+      </w:r>
+      <w:r>
+        <w:rPr>
+          <w:rFonts w:ascii="HelveticaNeueLT Com 55 Roman" w:hAnsi="HelveticaNeueLT Com 55 Roman"/>
+          <w:lang w:val="en-US"/>
+        </w:rPr>
+        <w:t>}</w:t>
       </w:r>
     </w:p>
     <w:p>
@@ -2480,19 +2594,38 @@
         <w:spacing w:line="240" w:lineRule="auto"/>
         <w:rPr>
           <w:rFonts w:ascii="HelveticaNeueLT Com 55 Roman" w:hAnsi="HelveticaNeueLT Com 55 Roman"/>
-        </w:rPr>
-      </w:pPr>
-      <w:r>
-        <w:rPr>
-          <w:rFonts w:ascii="HelveticaNeueLT Com 55 Roman" w:hAnsi="HelveticaNeueLT Com 55 Roman"/>
+          <w:lang w:val="en-US"/>
+        </w:rPr>
+      </w:pPr>
+      <w:r>
+        <w:rPr>
+          <w:rFonts w:ascii="HelveticaNeueLT Com 55 Roman" w:hAnsi="HelveticaNeueLT Com 55 Roman"/>
+          <w:lang w:val="en-US"/>
         </w:rPr>
         <w:t>Telefon</w:t>
       </w:r>
       <w:r>
         <w:rPr>
           <w:rFonts w:ascii="HelveticaNeueLT Com 55 Roman" w:hAnsi="HelveticaNeueLT Com 55 Roman"/>
+          <w:lang w:val="en-US"/>
         </w:rPr>
         <w:t>nummer</w:t>
+      </w:r>
+    </w:p>
+    <w:p>
+      <w:pPr>
+        <w:pStyle w:val="Textkrper10"/>
+        <w:rPr>
+          <w:rFonts w:ascii="HelveticaNeueLT Com 55 Roman" w:hAnsi="HelveticaNeueLT Com 55 Roman"/>
+          <w:lang w:val="en-US"/>
+        </w:rPr>
+      </w:pPr>
+      <w:r>
+        <w:rPr>
+          <w:rFonts w:ascii="HelveticaNeueLT Com 55 Roman" w:hAnsi="HelveticaNeueLT Com 55 Roman"/>
+          <w:lang w:val="en-US"/>
+        </w:rPr>
+        <w:t>{investor.contact_phone}</w:t>
       </w:r>
     </w:p>
     <w:p>
@@ -2501,13 +2634,38 @@
         <w:spacing w:line="240" w:lineRule="auto"/>
         <w:rPr>
           <w:rFonts w:ascii="HelveticaNeueLT Com 55 Roman" w:hAnsi="HelveticaNeueLT Com 55 Roman"/>
-        </w:rPr>
-      </w:pPr>
-      <w:r>
-        <w:rPr>
-          <w:rFonts w:ascii="HelveticaNeueLT Com 55 Roman" w:hAnsi="HelveticaNeueLT Com 55 Roman"/>
-        </w:rPr>
-        <w:t>...................................................................................................................................</w:t>
+          <w:lang w:val="en-US"/>
+        </w:rPr>
+      </w:pPr>
+      <w:r>
+        <w:rPr>
+          <w:rFonts w:ascii="HelveticaNeueLT Com 55 Roman" w:hAnsi="HelveticaNeueLT Com 55 Roman"/>
+          <w:lang w:val="en-US"/>
+        </w:rPr>
+        <w:t>Telefax</w:t>
+      </w:r>
+      <w:r>
+        <w:rPr>
+          <w:rFonts w:ascii="HelveticaNeueLT Com 55 Roman" w:hAnsi="HelveticaNeueLT Com 55 Roman"/>
+          <w:lang w:val="en-US"/>
+        </w:rPr>
+        <w:t>nummer</w:t>
+      </w:r>
+    </w:p>
+    <w:p>
+      <w:pPr>
+        <w:pStyle w:val="Textkrper10"/>
+        <w:rPr>
+          <w:rFonts w:ascii="HelveticaNeueLT Com 55 Roman" w:hAnsi="HelveticaNeueLT Com 55 Roman"/>
+          <w:lang w:val="en-US"/>
+        </w:rPr>
+      </w:pPr>
+      <w:r>
+        <w:rPr>
+          <w:rFonts w:ascii="HelveticaNeueLT Com 55 Roman" w:hAnsi="HelveticaNeueLT Com 55 Roman"/>
+          <w:lang w:val="en-US"/>
+        </w:rPr>
+        <w:t>{investor.primary_owner.primary_fax}</w:t>
       </w:r>
     </w:p>
     <w:p>
@@ -2522,13 +2680,37 @@
         <w:rPr>
           <w:rFonts w:ascii="HelveticaNeueLT Com 55 Roman" w:hAnsi="HelveticaNeueLT Com 55 Roman"/>
         </w:rPr>
-        <w:t>Telefax</w:t>
-      </w:r>
-      <w:r>
-        <w:rPr>
-          <w:rFonts w:ascii="HelveticaNeueLT Com 55 Roman" w:hAnsi="HelveticaNeueLT Com 55 Roman"/>
-        </w:rPr>
-        <w:t>nummer</w:t>
+        <w:t>Kontaktpersonen für Kommunikation und Mitteilungen</w:t>
+      </w:r>
+    </w:p>
+    <w:p>
+      <w:pPr>
+        <w:pStyle w:val="Textkrper10"/>
+        <w:rPr>
+          <w:rFonts w:ascii="HelveticaNeueLT Com 55 Roman" w:hAnsi="HelveticaNeueLT Com 55 Roman"/>
+        </w:rPr>
+      </w:pPr>
+      <w:r>
+        <w:rPr>
+          <w:rFonts w:ascii="HelveticaNeueLT Com 55 Roman" w:hAnsi="HelveticaNeueLT Com 55 Roman"/>
+        </w:rPr>
+        <w:t>{investor.primary_contact.full_name}</w:t>
+      </w:r>
+    </w:p>
+    <w:p>
+      <w:pPr>
+        <w:pStyle w:val="Textkrper10"/>
+        <w:rPr>
+          <w:rFonts w:ascii="HelveticaNeueLT Com 55 Roman" w:hAnsi="HelveticaNeueLT Com 55 Roman"/>
+          <w:lang w:val="en-US"/>
+        </w:rPr>
+      </w:pPr>
+      <w:r>
+        <w:rPr>
+          <w:rFonts w:ascii="HelveticaNeueLT Com 55 Roman" w:hAnsi="HelveticaNeueLT Com 55 Roman"/>
+          <w:lang w:val="en-US"/>
+        </w:rPr>
+        <w:t>{investor.secondary_contact.full_name}</w:t>
       </w:r>
     </w:p>
     <w:p>
@@ -2537,13 +2719,47 @@
         <w:spacing w:line="240" w:lineRule="auto"/>
         <w:rPr>
           <w:rFonts w:ascii="HelveticaNeueLT Com 55 Roman" w:hAnsi="HelveticaNeueLT Com 55 Roman"/>
-        </w:rPr>
-      </w:pPr>
-      <w:r>
-        <w:rPr>
-          <w:rFonts w:ascii="HelveticaNeueLT Com 55 Roman" w:hAnsi="HelveticaNeueLT Com 55 Roman"/>
-        </w:rPr>
-        <w:t>...................................................................................................................................</w:t>
+          <w:lang w:val="en-US"/>
+        </w:rPr>
+      </w:pPr>
+      <w:r>
+        <w:rPr>
+          <w:rFonts w:ascii="HelveticaNeueLT Com 55 Roman" w:hAnsi="HelveticaNeueLT Com 55 Roman"/>
+          <w:lang w:val="en-US"/>
+        </w:rPr>
+        <w:t>E-Mail-Adressen</w:t>
+      </w:r>
+    </w:p>
+    <w:p>
+      <w:pPr>
+        <w:pStyle w:val="Textkrper10"/>
+        <w:rPr>
+          <w:rFonts w:ascii="HelveticaNeueLT Com 55 Roman" w:hAnsi="HelveticaNeueLT Com 55 Roman"/>
+          <w:lang w:val="en-US"/>
+        </w:rPr>
+      </w:pPr>
+      <w:r>
+        <w:rPr>
+          <w:rFonts w:ascii="HelveticaNeueLT Com 55 Roman" w:hAnsi="HelveticaNeueLT Com 55 Roman"/>
+          <w:lang w:val="en-US"/>
+        </w:rPr>
+        <w:t>{investor.primary_contact.primary_email_address}</w:t>
+      </w:r>
+    </w:p>
+    <w:p>
+      <w:pPr>
+        <w:pStyle w:val="Textkrper10"/>
+        <w:rPr>
+          <w:rFonts w:ascii="HelveticaNeueLT Com 55 Roman" w:hAnsi="HelveticaNeueLT Com 55 Roman"/>
+          <w:lang w:val="en-US"/>
+        </w:rPr>
+      </w:pPr>
+      <w:r>
+        <w:rPr>
+          <w:rFonts w:ascii="HelveticaNeueLT Com 55 Roman" w:hAnsi="HelveticaNeueLT Com 55 Roman"/>
+          <w:lang w:val="en-US"/>
+        </w:rPr>
+        <w:t>{investor.secondary_contact.primary_email_address}</w:t>
       </w:r>
     </w:p>
     <w:p>
@@ -2552,13 +2768,15 @@
         <w:spacing w:line="240" w:lineRule="auto"/>
         <w:rPr>
           <w:rFonts w:ascii="HelveticaNeueLT Com 55 Roman" w:hAnsi="HelveticaNeueLT Com 55 Roman"/>
-        </w:rPr>
-      </w:pPr>
-      <w:r>
-        <w:rPr>
-          <w:rFonts w:ascii="HelveticaNeueLT Com 55 Roman" w:hAnsi="HelveticaNeueLT Com 55 Roman"/>
-        </w:rPr>
-        <w:t>Kontaktpersonen für Kommunikation und Mitteilungen</w:t>
+          <w:lang w:val="en-US"/>
+        </w:rPr>
+      </w:pPr>
+      <w:r>
+        <w:rPr>
+          <w:rFonts w:ascii="HelveticaNeueLT Com 55 Roman" w:hAnsi="HelveticaNeueLT Com 55 Roman"/>
+          <w:lang w:val="en-US"/>
+        </w:rPr>
+        <w:t>Bankverbindung (Name der Bank)</w:t>
       </w:r>
     </w:p>
     <w:p>
@@ -2567,11 +2785,13 @@
         <w:spacing w:line="240" w:lineRule="auto"/>
         <w:rPr>
           <w:rFonts w:ascii="HelveticaNeueLT Com 55 Roman" w:hAnsi="HelveticaNeueLT Com 55 Roman"/>
-        </w:rPr>
-      </w:pPr>
-      <w:r>
-        <w:rPr>
-          <w:rFonts w:ascii="HelveticaNeueLT Com 55 Roman" w:hAnsi="HelveticaNeueLT Com 55 Roman"/>
+          <w:lang w:val="en-US"/>
+        </w:rPr>
+      </w:pPr>
+      <w:r>
+        <w:rPr>
+          <w:rFonts w:ascii="HelveticaNeueLT Com 55 Roman" w:hAnsi="HelveticaNeueLT Com 55 Roman"/>
+          <w:lang w:val="en-US"/>
         </w:rPr>
         <w:t>...................................................................................................................................</w:t>
       </w:r>
@@ -2582,13 +2802,45 @@
         <w:spacing w:line="240" w:lineRule="auto"/>
         <w:rPr>
           <w:rFonts w:ascii="HelveticaNeueLT Com 55 Roman" w:hAnsi="HelveticaNeueLT Com 55 Roman"/>
-        </w:rPr>
-      </w:pPr>
-      <w:r>
-        <w:rPr>
-          <w:rFonts w:ascii="HelveticaNeueLT Com 55 Roman" w:hAnsi="HelveticaNeueLT Com 55 Roman"/>
-        </w:rPr>
-        <w:t>...................................................................................................................................</w:t>
+          <w:lang w:val="en-US"/>
+        </w:rPr>
+      </w:pPr>
+      <w:r>
+        <w:rPr>
+          <w:rFonts w:ascii="HelveticaNeueLT Com 55 Roman" w:hAnsi="HelveticaNeueLT Com 55 Roman"/>
+          <w:lang w:val="en-US"/>
+        </w:rPr>
+        <w:t>IBAN</w:t>
+      </w:r>
+    </w:p>
+    <w:p>
+      <w:pPr>
+        <w:pStyle w:val="Textkrper10"/>
+        <w:rPr>
+          <w:rFonts w:ascii="HelveticaNeueLT Com 55 Roman" w:hAnsi="HelveticaNeueLT Com 55 Roman"/>
+          <w:lang w:val="en-US"/>
+        </w:rPr>
+      </w:pPr>
+      <w:r>
+        <w:rPr>
+          <w:rFonts w:ascii="HelveticaNeueLT Com 55 Roman" w:hAnsi="HelveticaNeueLT Com 55 Roman"/>
+          <w:lang w:val="en-US"/>
+        </w:rPr>
+        <w:t>{investor.bank_account.iban}{investor.bank_account.</w:t>
+      </w:r>
+      <w:r>
+        <w:rPr>
+          <w:rFonts w:ascii="HelveticaNeueLT Com 55 Roman" w:hAnsi="HelveticaNeueLT Com 55 Roman"/>
+          <w:lang w:val="en-US"/>
+        </w:rPr>
+        <w:t>account_number</w:t>
+      </w:r>
+      <w:r>
+        <w:rPr>
+          <w:rFonts w:ascii="HelveticaNeueLT Com 55 Roman" w:hAnsi="HelveticaNeueLT Com 55 Roman"/>
+          <w:lang w:val="en-US"/>
+        </w:rPr>
+        <w:t>}</w:t>
       </w:r>
     </w:p>
     <w:p>
@@ -2597,13 +2849,45 @@
         <w:spacing w:line="240" w:lineRule="auto"/>
         <w:rPr>
           <w:rFonts w:ascii="HelveticaNeueLT Com 55 Roman" w:hAnsi="HelveticaNeueLT Com 55 Roman"/>
-        </w:rPr>
-      </w:pPr>
-      <w:r>
-        <w:rPr>
-          <w:rFonts w:ascii="HelveticaNeueLT Com 55 Roman" w:hAnsi="HelveticaNeueLT Com 55 Roman"/>
-        </w:rPr>
-        <w:t>E-Mail-Adressen</w:t>
+          <w:lang w:val="en-US"/>
+        </w:rPr>
+      </w:pPr>
+      <w:r>
+        <w:rPr>
+          <w:rFonts w:ascii="HelveticaNeueLT Com 55 Roman" w:hAnsi="HelveticaNeueLT Com 55 Roman"/>
+          <w:lang w:val="en-US"/>
+        </w:rPr>
+        <w:t>BIC</w:t>
+      </w:r>
+    </w:p>
+    <w:p>
+      <w:pPr>
+        <w:pStyle w:val="Textkrper10"/>
+        <w:rPr>
+          <w:rFonts w:ascii="HelveticaNeueLT Com 55 Roman" w:hAnsi="HelveticaNeueLT Com 55 Roman"/>
+          <w:lang w:val="en-US"/>
+        </w:rPr>
+      </w:pPr>
+      <w:r>
+        <w:rPr>
+          <w:rFonts w:ascii="HelveticaNeueLT Com 55 Roman" w:hAnsi="HelveticaNeueLT Com 55 Roman"/>
+          <w:lang w:val="en-US"/>
+        </w:rPr>
+        <w:t>{investor.bank_account.bic}{investor.bank_account.</w:t>
+      </w:r>
+      <w:r>
+        <w:rPr>
+          <w:rFonts w:ascii="HelveticaNeueLT Com 55 Roman" w:hAnsi="HelveticaNeueLT Com 55 Roman"/>
+          <w:lang w:val="en-US"/>
+        </w:rPr>
+        <w:t>routing_number</w:t>
+      </w:r>
+      <w:r>
+        <w:rPr>
+          <w:rFonts w:ascii="HelveticaNeueLT Com 55 Roman" w:hAnsi="HelveticaNeueLT Com 55 Roman"/>
+          <w:lang w:val="en-US"/>
+        </w:rPr>
+        <w:t>}</w:t>
       </w:r>
     </w:p>
     <w:p>
@@ -2618,148 +2902,41 @@
         <w:rPr>
           <w:rFonts w:ascii="HelveticaNeueLT Com 55 Roman" w:hAnsi="HelveticaNeueLT Com 55 Roman"/>
         </w:rPr>
-        <w:t>...................................................................................................................................</w:t>
+        <w:t>Ansässigkeitsstaat(en) und z</w:t>
+      </w:r>
+      <w:r>
+        <w:rPr>
+          <w:rFonts w:ascii="HelveticaNeueLT Com 55 Roman" w:hAnsi="HelveticaNeueLT Com 55 Roman"/>
+        </w:rPr>
+        <w:t>uständiges Finanzamt</w:t>
       </w:r>
     </w:p>
     <w:p>
       <w:pPr>
         <w:pStyle w:val="Textkrper10"/>
-        <w:spacing w:line="240" w:lineRule="auto"/>
-        <w:rPr>
-          <w:rFonts w:ascii="HelveticaNeueLT Com 55 Roman" w:hAnsi="HelveticaNeueLT Com 55 Roman"/>
-        </w:rPr>
-      </w:pPr>
-      <w:r>
-        <w:rPr>
-          <w:rFonts w:ascii="HelveticaNeueLT Com 55 Roman" w:hAnsi="HelveticaNeueLT Com 55 Roman"/>
-        </w:rPr>
-        <w:t>...................................................................................................................................</w:t>
-      </w:r>
-    </w:p>
-    <w:p>
-      <w:pPr>
-        <w:pStyle w:val="Textkrper10"/>
-        <w:spacing w:line="240" w:lineRule="auto"/>
-        <w:rPr>
-          <w:rFonts w:ascii="HelveticaNeueLT Com 55 Roman" w:hAnsi="HelveticaNeueLT Com 55 Roman"/>
-        </w:rPr>
-      </w:pPr>
-      <w:r>
-        <w:rPr>
-          <w:rFonts w:ascii="HelveticaNeueLT Com 55 Roman" w:hAnsi="HelveticaNeueLT Com 55 Roman"/>
-        </w:rPr>
-        <w:t>Bankverbindung (Name der Bank)</w:t>
-      </w:r>
-    </w:p>
-    <w:p>
-      <w:pPr>
-        <w:pStyle w:val="Textkrper10"/>
-        <w:spacing w:line="240" w:lineRule="auto"/>
-        <w:rPr>
-          <w:rFonts w:ascii="HelveticaNeueLT Com 55 Roman" w:hAnsi="HelveticaNeueLT Com 55 Roman"/>
-        </w:rPr>
-      </w:pPr>
-      <w:r>
-        <w:rPr>
-          <w:rFonts w:ascii="HelveticaNeueLT Com 55 Roman" w:hAnsi="HelveticaNeueLT Com 55 Roman"/>
-        </w:rPr>
-        <w:t>...................................................................................................................................</w:t>
-      </w:r>
-    </w:p>
-    <w:p>
-      <w:pPr>
-        <w:pStyle w:val="Textkrper10"/>
-        <w:spacing w:line="240" w:lineRule="auto"/>
-        <w:rPr>
-          <w:rFonts w:ascii="HelveticaNeueLT Com 55 Roman" w:hAnsi="HelveticaNeueLT Com 55 Roman"/>
-        </w:rPr>
-      </w:pPr>
-      <w:r>
-        <w:rPr>
-          <w:rFonts w:ascii="HelveticaNeueLT Com 55 Roman" w:hAnsi="HelveticaNeueLT Com 55 Roman"/>
-        </w:rPr>
-        <w:t>IBAN</w:t>
-      </w:r>
-    </w:p>
-    <w:p>
-      <w:pPr>
-        <w:pStyle w:val="Textkrper10"/>
-        <w:spacing w:line="240" w:lineRule="auto"/>
-        <w:rPr>
-          <w:rFonts w:ascii="HelveticaNeueLT Com 55 Roman" w:hAnsi="HelveticaNeueLT Com 55 Roman"/>
-        </w:rPr>
-      </w:pPr>
-      <w:r>
-        <w:rPr>
-          <w:rFonts w:ascii="HelveticaNeueLT Com 55 Roman" w:hAnsi="HelveticaNeueLT Com 55 Roman"/>
-        </w:rPr>
-        <w:t>...................................................................................................................................</w:t>
-      </w:r>
-    </w:p>
-    <w:p>
-      <w:pPr>
-        <w:pStyle w:val="Textkrper10"/>
-        <w:spacing w:line="240" w:lineRule="auto"/>
-        <w:rPr>
-          <w:rFonts w:ascii="HelveticaNeueLT Com 55 Roman" w:hAnsi="HelveticaNeueLT Com 55 Roman"/>
-        </w:rPr>
-      </w:pPr>
-      <w:r>
-        <w:rPr>
-          <w:rFonts w:ascii="HelveticaNeueLT Com 55 Roman" w:hAnsi="HelveticaNeueLT Com 55 Roman"/>
-        </w:rPr>
-        <w:t>BIC</w:t>
-      </w:r>
-    </w:p>
-    <w:p>
-      <w:pPr>
-        <w:pStyle w:val="Textkrper10"/>
-        <w:spacing w:line="240" w:lineRule="auto"/>
-        <w:rPr>
-          <w:rFonts w:ascii="HelveticaNeueLT Com 55 Roman" w:hAnsi="HelveticaNeueLT Com 55 Roman"/>
-        </w:rPr>
-      </w:pPr>
-      <w:r>
-        <w:rPr>
-          <w:rFonts w:ascii="HelveticaNeueLT Com 55 Roman" w:hAnsi="HelveticaNeueLT Com 55 Roman"/>
-        </w:rPr>
-        <w:t>...................................................................................................................................</w:t>
-      </w:r>
-    </w:p>
-    <w:p>
-      <w:pPr>
-        <w:pStyle w:val="Textkrper10"/>
-        <w:spacing w:line="240" w:lineRule="auto"/>
-        <w:rPr>
-          <w:rFonts w:ascii="HelveticaNeueLT Com 55 Roman" w:hAnsi="HelveticaNeueLT Com 55 Roman"/>
-        </w:rPr>
-      </w:pPr>
-      <w:r>
-        <w:rPr>
-          <w:rFonts w:ascii="HelveticaNeueLT Com 55 Roman" w:hAnsi="HelveticaNeueLT Com 55 Roman"/>
-        </w:rPr>
-        <w:t>Ansässigkeitsstaat(en) und z</w:t>
-      </w:r>
-      <w:r>
-        <w:rPr>
-          <w:rFonts w:ascii="HelveticaNeueLT Com 55 Roman" w:hAnsi="HelveticaNeueLT Com 55 Roman"/>
-        </w:rPr>
-        <w:t>uständiges Finanzamt</w:t>
-      </w:r>
-    </w:p>
-    <w:p>
-      <w:pPr>
-        <w:pStyle w:val="Textkrper10"/>
-        <w:spacing w:line="240" w:lineRule="auto"/>
-        <w:rPr>
-          <w:rFonts w:ascii="HelveticaNeueLT Com 55 Roman" w:hAnsi="HelveticaNeueLT Com 55 Roman"/>
-        </w:rPr>
-      </w:pPr>
-      <w:r>
-        <w:rPr>
-          <w:rFonts w:ascii="HelveticaNeueLT Com 55 Roman" w:hAnsi="HelveticaNeueLT Com 55 Roman"/>
-        </w:rPr>
-        <w:t>...................................................................................................................................</w:t>
+        <w:rPr>
+          <w:rFonts w:ascii="HelveticaNeueLT Com 55 Roman" w:hAnsi="HelveticaNeueLT Com 55 Roman"/>
+        </w:rPr>
+      </w:pPr>
+      <w:r>
+        <w:rPr>
+          <w:rFonts w:ascii="HelveticaNeueLT Com 55 Roman" w:hAnsi="HelveticaNeueLT Com 55 Roman"/>
+        </w:rPr>
+        <w:t>{</w:t>
+      </w:r>
+      <w:r>
+        <w:rPr>
+          <w:rFonts w:ascii="HelveticaNeueLT Com 55 Roman" w:hAnsi="HelveticaNeueLT Com 55 Roman"/>
+        </w:rPr>
+        <w:t>investor.primary_owner.nationality</w:t>
+      </w:r>
+      <w:bookmarkStart w:id="2" w:name="_GoBack"/>
+      <w:bookmarkEnd w:id="2"/>
+      <w:r>
+        <w:rPr>
+          <w:rFonts w:ascii="HelveticaNeueLT Com 55 Roman" w:hAnsi="HelveticaNeueLT Com 55 Roman"/>
+        </w:rPr>
+        <w:t>}</w:t>
       </w:r>
     </w:p>
     <w:p>
@@ -2775,6 +2952,7 @@
         <w:rPr>
           <w:rFonts w:ascii="HelveticaNeueLT Com 55 Roman" w:hAnsi="HelveticaNeueLT Com 55 Roman"/>
         </w:rPr>
+        <w:lastRenderedPageBreak/>
         <w:t>Steuernummer</w:t>
       </w:r>
       <w:r>
@@ -2800,20 +2978,22 @@
       <w:pPr>
         <w:pStyle w:val="Textkrper10"/>
         <w:keepNext/>
-        <w:spacing w:line="240" w:lineRule="auto"/>
-        <w:rPr>
-          <w:rFonts w:ascii="HelveticaNeueLT Com 55 Roman" w:hAnsi="HelveticaNeueLT Com 55 Roman"/>
-        </w:rPr>
-      </w:pPr>
-      <w:r>
-        <w:rPr>
-          <w:rFonts w:ascii="HelveticaNeueLT Com 55 Roman" w:hAnsi="HelveticaNeueLT Com 55 Roman"/>
-        </w:rPr>
-        <w:t>...................................................................................................................................</w:t>
-      </w:r>
-      <w:r>
-        <w:rPr>
-          <w:rFonts w:ascii="HelveticaNeueLT Com 55 Roman" w:hAnsi="HelveticaNeueLT Com 55 Roman"/>
+        <w:rPr>
+          <w:rFonts w:ascii="HelveticaNeueLT Com 55 Roman" w:hAnsi="HelveticaNeueLT Com 55 Roman"/>
+          <w:lang w:val="en-US"/>
+        </w:rPr>
+      </w:pPr>
+      <w:r>
+        <w:rPr>
+          <w:rFonts w:ascii="HelveticaNeueLT Com 55 Roman" w:hAnsi="HelveticaNeueLT Com 55 Roman"/>
+          <w:lang w:val="en-US"/>
+        </w:rPr>
+        <w:t>{investor.primary_owner.tax_numbers}</w:t>
+      </w:r>
+      <w:r>
+        <w:rPr>
+          <w:rFonts w:ascii="HelveticaNeueLT Com 55 Roman" w:hAnsi="HelveticaNeueLT Com 55 Roman"/>
+          <w:lang w:val="en-US"/>
         </w:rPr>
         <w:br w:type="page"/>
       </w:r>
@@ -6345,7 +6525,14 @@
         <w:rPr>
           <w:rFonts w:ascii="HelveticaNeueLT Com 55 Roman" w:hAnsi="HelveticaNeueLT Com 55 Roman"/>
         </w:rPr>
-        <w:t>eine juristische Person (z.B. Komplementär bei einer GmbH &amp; Co. KG), so ist auch für diese ein aktueller Handelsregisterauszug beizufügen. Bei ausländischen Gesellschaften sind vergleichbare Registerdokumente oder andere Dokumente (z.B. Gründungsurkunden) beizufügen, aus denen sich die oben genannten Informationen ergeben.</w:t>
+        <w:t xml:space="preserve">eine juristische Person (z.B. Komplementär bei einer GmbH &amp; Co. KG), so ist auch für diese ein aktueller Handelsregisterauszug beizufügen. Bei ausländischen Gesellschaften sind vergleichbare </w:t>
+      </w:r>
+      <w:r>
+        <w:rPr>
+          <w:rFonts w:ascii="HelveticaNeueLT Com 55 Roman" w:hAnsi="HelveticaNeueLT Com 55 Roman"/>
+        </w:rPr>
+        <w:lastRenderedPageBreak/>
+        <w:t>Registerdokumente oder andere Dokumente (z.B. Gründungsurkunden) beizufügen, aus denen sich die oben genannten Informationen ergeben.</w:t>
       </w:r>
     </w:p>
     <w:tbl>
@@ -14373,23 +14560,27 @@
         <w:pStyle w:val="Textkrper2"/>
         <w:rPr>
           <w:rFonts w:ascii="HelveticaNeueLT Com 55 Roman" w:hAnsi="HelveticaNeueLT Com 55 Roman"/>
-        </w:rPr>
-      </w:pPr>
-      <w:r>
-        <w:rPr>
-          <w:rFonts w:ascii="HelveticaNeueLT Com 55 Roman" w:hAnsi="HelveticaNeueLT Com 55 Roman"/>
-        </w:rPr>
-        <w:t>……………………………………………………………………….</w:t>
-      </w:r>
-      <w:r>
-        <w:rPr>
-          <w:rFonts w:ascii="HelveticaNeueLT Com 55 Roman" w:hAnsi="HelveticaNeueLT Com 55 Roman"/>
+          <w:lang w:val="en-US"/>
+        </w:rPr>
+      </w:pPr>
+      <w:r>
+        <w:rPr>
+          <w:rFonts w:ascii="HelveticaNeueLT Com 55 Roman" w:hAnsi="HelveticaNeueLT Com 55 Roman"/>
+          <w:lang w:val="en-US"/>
+        </w:rPr>
+        <w:t>{investor.primary_owner.full_name}</w:t>
+      </w:r>
+      <w:r>
+        <w:rPr>
+          <w:rFonts w:ascii="HelveticaNeueLT Com 55 Roman" w:hAnsi="HelveticaNeueLT Com 55 Roman"/>
+          <w:lang w:val="en-US"/>
         </w:rPr>
         <w:br/>
       </w:r>
       <w:r>
         <w:rPr>
           <w:rFonts w:ascii="HelveticaNeueLT Com 55 Roman" w:hAnsi="HelveticaNeueLT Com 55 Roman"/>
+          <w:lang w:val="en-US"/>
         </w:rPr>
         <w:t>(Name des Anlegers)</w:t>
       </w:r>
@@ -18198,25 +18389,7 @@
                 <w:szCs w:val="22"/>
                 <w:lang w:val="en-US"/>
               </w:rPr>
-              <w:t>HQT LCP IX</w:t>
-            </w:r>
-            <w:r>
-              <w:rPr>
-                <w:rFonts w:ascii="HelveticaNeueLT Com 55 Roman" w:hAnsi="HelveticaNeueLT Com 55 Roman"/>
-                <w:bCs/>
-                <w:szCs w:val="22"/>
-                <w:lang w:val="en-US"/>
-              </w:rPr>
-              <w:t xml:space="preserve"> G</w:t>
-            </w:r>
-            <w:r>
-              <w:rPr>
-                <w:rFonts w:ascii="HelveticaNeueLT Com 55 Roman" w:hAnsi="HelveticaNeueLT Com 55 Roman"/>
-                <w:bCs/>
-                <w:szCs w:val="22"/>
-                <w:lang w:val="en-US"/>
-              </w:rPr>
-              <w:t>mbH &amp; Co. KG</w:t>
+              <w:t>{fund.name}</w:t>
             </w:r>
           </w:p>
         </w:tc>
@@ -21525,7 +21698,7 @@
       <w:rPr>
         <w:lang w:val="en-US"/>
       </w:rPr>
-      <w:t>{funds.name}</w:t>
+      <w:t>{fund.name}</w:t>
     </w:r>
     <w:r>
       <w:t xml:space="preserve"> – Zeichnungsbroschüre</w:t>
@@ -23372,7 +23545,12 @@
   <w:style w:type="paragraph" w:default="1" w:styleId="Normal">
     <w:name w:val="Normal"/>
     <w:qFormat/>
-    <w:rsid w:val="0072392E"/>
+    <w:rsid w:val="004B2CC8"/>
+    <w:rPr>
+      <w:rFonts w:ascii="Times New Roman" w:eastAsia="Times New Roman" w:hAnsi="Times New Roman" w:cs="Times New Roman"/>
+      <w:sz w:val="24"/>
+      <w:szCs w:val="24"/>
+    </w:rPr>
   </w:style>
   <w:style w:type="paragraph" w:styleId="Heading1">
     <w:name w:val="heading 1"/>
@@ -23530,7 +23708,6 @@
   <w:style w:type="character" w:default="1" w:styleId="DefaultParagraphFont">
     <w:name w:val="Default Paragraph Font"/>
     <w:uiPriority w:val="1"/>
-    <w:semiHidden/>
     <w:unhideWhenUsed/>
   </w:style>
   <w:style w:type="table" w:default="1" w:styleId="TableNormal">
@@ -23564,6 +23741,11 @@
       <w:spacing w:after="240" w:line="312" w:lineRule="auto"/>
       <w:jc w:val="both"/>
     </w:pPr>
+    <w:rPr>
+      <w:rFonts w:asciiTheme="minorHAnsi" w:eastAsiaTheme="minorHAnsi" w:hAnsiTheme="minorHAnsi" w:cstheme="minorBidi"/>
+      <w:sz w:val="22"/>
+      <w:szCs w:val="22"/>
+    </w:rPr>
   </w:style>
   <w:style w:type="paragraph" w:customStyle="1" w:styleId="Textkrper2">
     <w:name w:val="Textkörper_2"/>
@@ -23787,7 +23969,10 @@
     <w:qFormat/>
     <w:rsid w:val="00E05A49"/>
     <w:rPr>
+      <w:rFonts w:asciiTheme="minorHAnsi" w:eastAsiaTheme="minorHAnsi" w:hAnsiTheme="minorHAnsi" w:cstheme="minorBidi"/>
       <w:color w:val="26358A" w:themeColor="accent1"/>
+      <w:sz w:val="22"/>
+      <w:szCs w:val="22"/>
     </w:rPr>
   </w:style>
   <w:style w:type="numbering" w:customStyle="1" w:styleId="DETextkrpernummeriert">
@@ -23996,8 +24181,10 @@
       </w:tabs>
     </w:pPr>
     <w:rPr>
+      <w:rFonts w:asciiTheme="minorHAnsi" w:eastAsiaTheme="minorHAnsi" w:hAnsiTheme="minorHAnsi" w:cstheme="minorBidi"/>
       <w:noProof/>
       <w:sz w:val="20"/>
+      <w:szCs w:val="22"/>
     </w:rPr>
   </w:style>
   <w:style w:type="paragraph" w:styleId="Header">
@@ -24013,8 +24200,10 @@
       </w:tabs>
     </w:pPr>
     <w:rPr>
+      <w:rFonts w:asciiTheme="minorHAnsi" w:eastAsiaTheme="minorHAnsi" w:hAnsiTheme="minorHAnsi" w:cstheme="minorBidi"/>
       <w:noProof/>
       <w:sz w:val="20"/>
+      <w:szCs w:val="22"/>
     </w:rPr>
   </w:style>
   <w:style w:type="character" w:customStyle="1" w:styleId="HeaderChar">
@@ -24324,6 +24513,7 @@
       <w:ind w:left="709" w:hanging="709"/>
     </w:pPr>
     <w:rPr>
+      <w:rFonts w:asciiTheme="minorHAnsi" w:eastAsiaTheme="minorHAnsi" w:hAnsiTheme="minorHAnsi" w:cstheme="minorBidi"/>
       <w:sz w:val="20"/>
       <w:szCs w:val="20"/>
     </w:rPr>
@@ -24542,6 +24732,11 @@
       <w:spacing w:after="100"/>
       <w:ind w:left="709" w:right="709" w:hanging="709"/>
     </w:pPr>
+    <w:rPr>
+      <w:rFonts w:asciiTheme="minorHAnsi" w:eastAsiaTheme="minorHAnsi" w:hAnsiTheme="minorHAnsi" w:cstheme="minorBidi"/>
+      <w:sz w:val="22"/>
+      <w:szCs w:val="22"/>
+    </w:rPr>
   </w:style>
   <w:style w:type="paragraph" w:styleId="TOC2">
     <w:name w:val="toc 2"/>
@@ -24557,6 +24752,11 @@
       <w:spacing w:after="100"/>
       <w:ind w:left="993" w:right="709" w:hanging="709"/>
     </w:pPr>
+    <w:rPr>
+      <w:rFonts w:asciiTheme="minorHAnsi" w:eastAsiaTheme="minorHAnsi" w:hAnsiTheme="minorHAnsi" w:cstheme="minorBidi"/>
+      <w:sz w:val="22"/>
+      <w:szCs w:val="22"/>
+    </w:rPr>
   </w:style>
   <w:style w:type="paragraph" w:styleId="TOC3">
     <w:name w:val="toc 3"/>
@@ -25000,7 +25200,9 @@
       <w:jc w:val="both"/>
     </w:pPr>
     <w:rPr>
-      <w:rFonts w:ascii="Arial" w:hAnsi="Arial"/>
+      <w:rFonts w:ascii="Arial" w:eastAsiaTheme="minorHAnsi" w:hAnsi="Arial" w:cstheme="minorBidi"/>
+      <w:sz w:val="22"/>
+      <w:szCs w:val="22"/>
     </w:rPr>
   </w:style>
   <w:style w:type="character" w:customStyle="1" w:styleId="BodyTextChar">
@@ -25475,7 +25677,7 @@
 </file>
 
 <file path=customXml/itemProps2.xml><?xml version="1.0" encoding="utf-8"?>
-<ds:datastoreItem xmlns:ds="http://schemas.openxmlformats.org/officeDocument/2006/customXml" ds:itemID="{71F677C4-B9F9-CD45-8F4A-334387A2C281}">
+<ds:datastoreItem xmlns:ds="http://schemas.openxmlformats.org/officeDocument/2006/customXml" ds:itemID="{58948C2C-7E5C-4945-A8D0-47F5BFDEFDB1}">
   <ds:schemaRefs>
     <ds:schemaRef ds:uri="http://schemas.openxmlformats.org/officeDocument/2006/bibliography"/>
   </ds:schemaRefs>

</xml_diff>